<commit_message>
Bring code in line with latest Code Analysis rules
</commit_message>
<xml_diff>
--- a/_CodeAnalysis.docx
+++ b/_CodeAnalysis.docx
@@ -6,14 +6,12 @@
       <w:pPr>
         <w:pStyle w:val="Heading1"/>
       </w:pPr>
-      <w:proofErr w:type="spellStart"/>
       <w:r>
         <w:t>NatsnudaLibrary</w:t>
       </w:r>
       <w:r>
         <w:t>.ruleset</w:t>
       </w:r>
-      <w:proofErr w:type="spellEnd"/>
     </w:p>
     <w:p>
       <w:r>
@@ -147,39 +145,7 @@
               <w:spacing w:after="0" w:line="240" w:lineRule="auto"/>
             </w:pPr>
             <w:r>
-              <w:t>This rule is just too restrictive for things like Expression&lt;</w:t>
-            </w:r>
-            <w:proofErr w:type="spellStart"/>
-            <w:r>
-              <w:t>Func</w:t>
-            </w:r>
-            <w:proofErr w:type="spellEnd"/>
-            <w:r>
-              <w:t>&lt;</w:t>
-            </w:r>
-            <w:proofErr w:type="spellStart"/>
-            <w:r>
-              <w:t>int</w:t>
-            </w:r>
-            <w:proofErr w:type="spellEnd"/>
-            <w:r>
-              <w:t>, bool&gt;&gt;, Task&lt;</w:t>
-            </w:r>
-            <w:proofErr w:type="spellStart"/>
-            <w:r>
-              <w:t>IEnumerable</w:t>
-            </w:r>
-            <w:proofErr w:type="spellEnd"/>
-            <w:r>
-              <w:t>&lt;</w:t>
-            </w:r>
-            <w:proofErr w:type="spellStart"/>
-            <w:r>
-              <w:t>int</w:t>
-            </w:r>
-            <w:proofErr w:type="spellEnd"/>
-            <w:r>
-              <w:t>&gt;&gt;, etc.</w:t>
+              <w:t>This rule is just too restrictive for things like Expression&lt;Func&lt;int, bool&gt;&gt;, Task&lt;IEnumerable&lt;int&gt;&gt;, etc.</w:t>
             </w:r>
           </w:p>
         </w:tc>
@@ -360,16 +326,11 @@
             <w:r>
               <w:t xml:space="preserve">A long-standing bug causes this rule to trigger when using a non-version string in </w:t>
             </w:r>
-            <w:proofErr w:type="spellStart"/>
             <w:r>
               <w:t>AssemblyInformationalVersion</w:t>
             </w:r>
             <w:r>
-              <w:t>Attribute</w:t>
-            </w:r>
-            <w:proofErr w:type="spellEnd"/>
-            <w:r>
-              <w:t>.</w:t>
+              <w:t>Attribute.</w:t>
             </w:r>
           </w:p>
         </w:tc>
@@ -454,15 +415,7 @@
               <w:spacing w:after="0" w:line="240" w:lineRule="auto"/>
             </w:pPr>
             <w:r>
-              <w:t>&lt;</w:t>
-            </w:r>
-            <w:proofErr w:type="gramStart"/>
-            <w:r>
-              <w:t>see</w:t>
-            </w:r>
-            <w:proofErr w:type="gramEnd"/>
-            <w:r>
-              <w:t xml:space="preserve"> CC0013&gt;.</w:t>
+              <w:t>&lt;see CC0013&gt;.</w:t>
             </w:r>
           </w:p>
         </w:tc>
@@ -560,6 +513,47 @@
             </w:r>
             <w:r>
               <w:t>.</w:t>
+            </w:r>
+          </w:p>
+        </w:tc>
+      </w:tr>
+      <w:tr>
+        <w:tc>
+          <w:tcPr>
+            <w:tcW w:w="491" w:type="pct"/>
+          </w:tcPr>
+          <w:p>
+            <w:pPr>
+              <w:spacing w:after="0" w:line="240" w:lineRule="auto"/>
+            </w:pPr>
+            <w:r>
+              <w:t>IDE0041</w:t>
+            </w:r>
+          </w:p>
+        </w:tc>
+        <w:tc>
+          <w:tcPr>
+            <w:tcW w:w="1811" w:type="pct"/>
+          </w:tcPr>
+          <w:p>
+            <w:pPr>
+              <w:spacing w:after="0" w:line="240" w:lineRule="auto"/>
+            </w:pPr>
+            <w:r>
+              <w:t>Use ‘is null’ check.</w:t>
+            </w:r>
+          </w:p>
+        </w:tc>
+        <w:tc>
+          <w:tcPr>
+            <w:tcW w:w="2698" w:type="pct"/>
+          </w:tcPr>
+          <w:p>
+            <w:pPr>
+              <w:spacing w:after="0" w:line="240" w:lineRule="auto"/>
+            </w:pPr>
+            <w:r>
+              <w:t>I prefer ReferenceEquals here.</w:t>
             </w:r>
           </w:p>
         </w:tc>
@@ -685,20 +679,7 @@
               <w:spacing w:after="0" w:line="240" w:lineRule="auto"/>
             </w:pPr>
             <w:r>
-              <w:t xml:space="preserve">Use </w:t>
-            </w:r>
-            <w:proofErr w:type="spellStart"/>
-            <w:proofErr w:type="gramStart"/>
-            <w:r>
-              <w:t>ConfigureAwait</w:t>
-            </w:r>
-            <w:proofErr w:type="spellEnd"/>
-            <w:r>
-              <w:t>(</w:t>
-            </w:r>
-            <w:proofErr w:type="gramEnd"/>
-            <w:r>
-              <w:t>false).</w:t>
+              <w:t>Use ConfigureAwait(false).</w:t>
             </w:r>
           </w:p>
         </w:tc>
@@ -873,15 +854,10 @@
       <w:pPr>
         <w:pStyle w:val="Heading1"/>
       </w:pPr>
-      <w:proofErr w:type="spellStart"/>
       <w:r>
         <w:lastRenderedPageBreak/>
-        <w:t>TestExtensions</w:t>
+        <w:t>TestExtensions.ruleset</w:t>
       </w:r>
-      <w:r>
-        <w:t>.ruleset</w:t>
-      </w:r>
-      <w:proofErr w:type="spellEnd"/>
     </w:p>
     <w:p>
       <w:r>
@@ -1003,39 +979,7 @@
               <w:spacing w:after="0" w:line="240" w:lineRule="auto"/>
             </w:pPr>
             <w:r>
-              <w:t>This rule is just too restrictive for things like Expression&lt;</w:t>
-            </w:r>
-            <w:proofErr w:type="spellStart"/>
-            <w:r>
-              <w:t>Func</w:t>
-            </w:r>
-            <w:proofErr w:type="spellEnd"/>
-            <w:r>
-              <w:t>&lt;</w:t>
-            </w:r>
-            <w:proofErr w:type="spellStart"/>
-            <w:r>
-              <w:t>int</w:t>
-            </w:r>
-            <w:proofErr w:type="spellEnd"/>
-            <w:r>
-              <w:t>, bool&gt;&gt;, Task&lt;</w:t>
-            </w:r>
-            <w:proofErr w:type="spellStart"/>
-            <w:r>
-              <w:t>IEnumerable</w:t>
-            </w:r>
-            <w:proofErr w:type="spellEnd"/>
-            <w:r>
-              <w:t>&lt;</w:t>
-            </w:r>
-            <w:proofErr w:type="spellStart"/>
-            <w:r>
-              <w:t>int</w:t>
-            </w:r>
-            <w:proofErr w:type="spellEnd"/>
-            <w:r>
-              <w:t>&gt;&gt;, etc.</w:t>
+              <w:t>This rule is just too restrictive for things like Expression&lt;Func&lt;int, bool&gt;&gt;, Task&lt;IEnumerable&lt;int&gt;&gt;, etc.</w:t>
             </w:r>
           </w:p>
         </w:tc>
@@ -1210,16 +1154,11 @@
             <w:r>
               <w:t xml:space="preserve">A long-standing bug causes this rule to trigger when using a non-version string in </w:t>
             </w:r>
-            <w:proofErr w:type="spellStart"/>
             <w:r>
               <w:t>AssemblyInformationalVersion</w:t>
             </w:r>
             <w:r>
-              <w:t>Attribute</w:t>
-            </w:r>
-            <w:proofErr w:type="spellEnd"/>
-            <w:r>
-              <w:t>.</w:t>
+              <w:t>Attribute.</w:t>
             </w:r>
           </w:p>
         </w:tc>
@@ -1304,15 +1243,7 @@
               <w:spacing w:after="0" w:line="240" w:lineRule="auto"/>
             </w:pPr>
             <w:r>
-              <w:t>&lt;</w:t>
-            </w:r>
-            <w:proofErr w:type="gramStart"/>
-            <w:r>
-              <w:t>see</w:t>
-            </w:r>
-            <w:proofErr w:type="gramEnd"/>
-            <w:r>
-              <w:t xml:space="preserve"> CC0013&gt;.</w:t>
+              <w:t>&lt;see CC0013&gt;.</w:t>
             </w:r>
           </w:p>
         </w:tc>
@@ -1411,6 +1342,49 @@
             <w:r>
               <w:t>.</w:t>
             </w:r>
+          </w:p>
+        </w:tc>
+      </w:tr>
+      <w:tr>
+        <w:tc>
+          <w:tcPr>
+            <w:tcW w:w="491" w:type="pct"/>
+          </w:tcPr>
+          <w:p>
+            <w:pPr>
+              <w:spacing w:after="0" w:line="240" w:lineRule="auto"/>
+            </w:pPr>
+            <w:r>
+              <w:t>IDE0041</w:t>
+            </w:r>
+          </w:p>
+        </w:tc>
+        <w:tc>
+          <w:tcPr>
+            <w:tcW w:w="1811" w:type="pct"/>
+          </w:tcPr>
+          <w:p>
+            <w:pPr>
+              <w:spacing w:after="0" w:line="240" w:lineRule="auto"/>
+            </w:pPr>
+            <w:r>
+              <w:t>Use ‘is null’ check.</w:t>
+            </w:r>
+          </w:p>
+        </w:tc>
+        <w:tc>
+          <w:tcPr>
+            <w:tcW w:w="2698" w:type="pct"/>
+          </w:tcPr>
+          <w:p>
+            <w:pPr>
+              <w:spacing w:after="0" w:line="240" w:lineRule="auto"/>
+            </w:pPr>
+            <w:r>
+              <w:t>I prefer ReferenceEquals here.</w:t>
+            </w:r>
+            <w:bookmarkStart w:id="0" w:name="_GoBack"/>
+            <w:bookmarkEnd w:id="0"/>
           </w:p>
         </w:tc>
       </w:tr>
@@ -1523,20 +1497,7 @@
               <w:spacing w:after="0" w:line="240" w:lineRule="auto"/>
             </w:pPr>
             <w:r>
-              <w:t xml:space="preserve">Use </w:t>
-            </w:r>
-            <w:proofErr w:type="spellStart"/>
-            <w:proofErr w:type="gramStart"/>
-            <w:r>
-              <w:t>ConfigureAwait</w:t>
-            </w:r>
-            <w:proofErr w:type="spellEnd"/>
-            <w:r>
-              <w:t>(</w:t>
-            </w:r>
-            <w:proofErr w:type="gramEnd"/>
-            <w:r>
-              <w:t>false).</w:t>
+              <w:t>Use ConfigureAwait(false).</w:t>
             </w:r>
           </w:p>
         </w:tc>
@@ -1689,10 +1650,7 @@
         </w:tc>
       </w:tr>
     </w:tbl>
-    <w:p>
-      <w:bookmarkStart w:id="0" w:name="_GoBack"/>
-      <w:bookmarkEnd w:id="0"/>
-    </w:p>
+    <w:p/>
     <w:sectPr>
       <w:pgSz w:w="11906" w:h="16838"/>
       <w:pgMar w:top="720" w:right="720" w:bottom="720" w:left="720" w:header="708" w:footer="708" w:gutter="0"/>

</xml_diff>